<commit_message>
Hover works as expected
</commit_message>
<xml_diff>
--- a/Documentation/Rapport Othello.docx
+++ b/Documentation/Rapport Othello.docx
@@ -56,7 +56,7 @@
             <v:path o:extrusionok="f" gradientshapeok="t" o:connecttype="rect"/>
             <o:lock v:ext="edit" aspectratio="t"/>
           </v:shapetype>
-          <v:shape id="_x0000_i1025" type="#_x0000_t75" style="width:452.05pt;height:239.8pt">
+          <v:shape id="_x0000_i1025" type="#_x0000_t75" style="width:452.3pt;height:239.4pt">
             <v:imagedata r:id="rId5" o:title="Othello"/>
           </v:shape>
         </w:pict>
@@ -69,34 +69,34 @@
       <w:r>
         <w:t xml:space="preserve">Figure </w:t>
       </w:r>
-      <w:fldSimple w:instr=" SEQ Figure \* ARABIC ">
-        <w:r>
-          <w:rPr>
-            <w:noProof/>
-          </w:rPr>
-          <w:t>1</w:t>
-        </w:r>
-      </w:fldSimple>
+      <w:r>
+        <w:fldChar w:fldCharType="begin"/>
+      </w:r>
+      <w:r>
+        <w:instrText xml:space="preserve"> SEQ Figure \* ARABIC </w:instrText>
+      </w:r>
+      <w:r>
+        <w:fldChar w:fldCharType="separate"/>
+      </w:r>
+      <w:r>
+        <w:rPr>
+          <w:noProof/>
+        </w:rPr>
+        <w:t>1</w:t>
+      </w:r>
+      <w:r>
+        <w:rPr>
+          <w:noProof/>
+        </w:rPr>
+        <w:fldChar w:fldCharType="end"/>
+      </w:r>
       <w:r>
         <w:t>: Illustration du plateau de jeu</w:t>
       </w:r>
     </w:p>
     <w:p>
       <w:r>
-        <w:t xml:space="preserve">Le programme offre la possibilité de sauvegarder en appuyant sur la touche F5. On crée alors un fichier </w:t>
-      </w:r>
-      <w:proofErr w:type="gramStart"/>
-      <w:r>
-        <w:t>« .</w:t>
-      </w:r>
-      <w:proofErr w:type="spellStart"/>
-      <w:r>
-        <w:t>oth</w:t>
-      </w:r>
-      <w:proofErr w:type="spellEnd"/>
-      <w:proofErr w:type="gramEnd"/>
-      <w:r>
-        <w:t xml:space="preserve"> » contenant : </w:t>
+        <w:t xml:space="preserve">Le programme offre la possibilité de sauvegarder en appuyant sur la touche F5. On crée alors un fichier « .oth » contenant : </w:t>
       </w:r>
     </w:p>
     <w:p>
@@ -152,6 +152,7 @@
       <w:r>
         <w:rPr>
           <w:noProof/>
+          <w:lang w:eastAsia="fr-CH"/>
         </w:rPr>
         <mc:AlternateContent>
           <mc:Choice Requires="wps">
@@ -237,9 +238,17 @@
                                 <w:sz w:val="19"/>
                                 <w:szCs w:val="19"/>
                               </w:rPr>
-                              <w:t xml:space="preserve"> </w:t>
-                            </w:r>
-                            <w:proofErr w:type="gramStart"/>
+                              <w:t xml:space="preserve"> x</w:t>
+                            </w:r>
+                            <w:r>
+                              <w:rPr>
+                                <w:rFonts w:ascii="Consolas" w:hAnsi="Consolas" w:cs="Consolas"/>
+                                <w:color w:val="0000FF"/>
+                                <w:sz w:val="19"/>
+                                <w:szCs w:val="19"/>
+                              </w:rPr>
+                              <w:t>:</w:t>
+                            </w:r>
                             <w:r>
                               <w:rPr>
                                 <w:rFonts w:ascii="Consolas" w:hAnsi="Consolas" w:cs="Consolas"/>
@@ -247,7 +256,7 @@
                                 <w:sz w:val="19"/>
                                 <w:szCs w:val="19"/>
                               </w:rPr>
-                              <w:t>x</w:t>
+                              <w:t>Name</w:t>
                             </w:r>
                             <w:r>
                               <w:rPr>
@@ -256,7 +265,7 @@
                                 <w:sz w:val="19"/>
                                 <w:szCs w:val="19"/>
                               </w:rPr>
-                              <w:t>:</w:t>
+                              <w:t>="TimeP11"</w:t>
                             </w:r>
                             <w:r>
                               <w:rPr>
@@ -265,9 +274,8 @@
                                 <w:sz w:val="19"/>
                                 <w:szCs w:val="19"/>
                               </w:rPr>
-                              <w:t>Name</w:t>
-                            </w:r>
-                            <w:proofErr w:type="gramEnd"/>
+                              <w:t xml:space="preserve"> Content</w:t>
+                            </w:r>
                             <w:r>
                               <w:rPr>
                                 <w:rFonts w:ascii="Consolas" w:hAnsi="Consolas" w:cs="Consolas"/>
@@ -275,7 +283,16 @@
                                 <w:sz w:val="19"/>
                                 <w:szCs w:val="19"/>
                               </w:rPr>
-                              <w:t>="TimeP11"</w:t>
+                              <w:t>="{</w:t>
+                            </w:r>
+                            <w:r>
+                              <w:rPr>
+                                <w:rFonts w:ascii="Consolas" w:hAnsi="Consolas" w:cs="Consolas"/>
+                                <w:color w:val="A31515"/>
+                                <w:sz w:val="19"/>
+                                <w:szCs w:val="19"/>
+                              </w:rPr>
+                              <w:t>Binding</w:t>
                             </w:r>
                             <w:r>
                               <w:rPr>
@@ -284,7 +301,7 @@
                                 <w:sz w:val="19"/>
                                 <w:szCs w:val="19"/>
                               </w:rPr>
-                              <w:t xml:space="preserve"> Content</w:t>
+                              <w:t xml:space="preserve"> TimeP1</w:t>
                             </w:r>
                             <w:r>
                               <w:rPr>
@@ -293,16 +310,7 @@
                                 <w:sz w:val="19"/>
                                 <w:szCs w:val="19"/>
                               </w:rPr>
-                              <w:t>="{</w:t>
-                            </w:r>
-                            <w:r>
-                              <w:rPr>
-                                <w:rFonts w:ascii="Consolas" w:hAnsi="Consolas" w:cs="Consolas"/>
-                                <w:color w:val="A31515"/>
-                                <w:sz w:val="19"/>
-                                <w:szCs w:val="19"/>
-                              </w:rPr>
-                              <w:t>Binding</w:t>
+                              <w:t>}"</w:t>
                             </w:r>
                             <w:r>
                               <w:rPr>
@@ -311,7 +319,7 @@
                                 <w:sz w:val="19"/>
                                 <w:szCs w:val="19"/>
                               </w:rPr>
-                              <w:t xml:space="preserve"> TimeP1</w:t>
+                              <w:t xml:space="preserve"> ContentStringFormat</w:t>
                             </w:r>
                             <w:r>
                               <w:rPr>
@@ -320,7 +328,7 @@
                                 <w:sz w:val="19"/>
                                 <w:szCs w:val="19"/>
                               </w:rPr>
-                              <w:t>}"</w:t>
+                              <w:t>="HH:mm:ss"</w:t>
                             </w:r>
                             <w:r>
                               <w:rPr>
@@ -329,9 +337,17 @@
                                 <w:sz w:val="19"/>
                                 <w:szCs w:val="19"/>
                               </w:rPr>
-                              <w:t xml:space="preserve"> </w:t>
-                            </w:r>
-                            <w:proofErr w:type="spellStart"/>
+                              <w:t xml:space="preserve"> Margin</w:t>
+                            </w:r>
+                            <w:r>
+                              <w:rPr>
+                                <w:rFonts w:ascii="Consolas" w:hAnsi="Consolas" w:cs="Consolas"/>
+                                <w:color w:val="0000FF"/>
+                                <w:sz w:val="19"/>
+                                <w:szCs w:val="19"/>
+                              </w:rPr>
+                              <w:t>="1, 10, 0, 100"</w:t>
+                            </w:r>
                             <w:r>
                               <w:rPr>
                                 <w:rFonts w:ascii="Consolas" w:hAnsi="Consolas" w:cs="Consolas"/>
@@ -339,87 +355,8 @@
                                 <w:sz w:val="19"/>
                                 <w:szCs w:val="19"/>
                               </w:rPr>
-                              <w:t>ContentStringFormat</w:t>
-                            </w:r>
-                            <w:proofErr w:type="spellEnd"/>
-                            <w:r>
-                              <w:rPr>
-                                <w:rFonts w:ascii="Consolas" w:hAnsi="Consolas" w:cs="Consolas"/>
-                                <w:color w:val="0000FF"/>
-                                <w:sz w:val="19"/>
-                                <w:szCs w:val="19"/>
-                              </w:rPr>
-                              <w:t>="</w:t>
-                            </w:r>
-                            <w:proofErr w:type="spellStart"/>
-                            <w:r>
-                              <w:rPr>
-                                <w:rFonts w:ascii="Consolas" w:hAnsi="Consolas" w:cs="Consolas"/>
-                                <w:color w:val="0000FF"/>
-                                <w:sz w:val="19"/>
-                                <w:szCs w:val="19"/>
-                              </w:rPr>
-                              <w:t>HH:mm:ss</w:t>
-                            </w:r>
-                            <w:proofErr w:type="spellEnd"/>
-                            <w:r>
-                              <w:rPr>
-                                <w:rFonts w:ascii="Consolas" w:hAnsi="Consolas" w:cs="Consolas"/>
-                                <w:color w:val="0000FF"/>
-                                <w:sz w:val="19"/>
-                                <w:szCs w:val="19"/>
-                              </w:rPr>
-                              <w:t>"</w:t>
-                            </w:r>
-                            <w:r>
-                              <w:rPr>
-                                <w:rFonts w:ascii="Consolas" w:hAnsi="Consolas" w:cs="Consolas"/>
-                                <w:color w:val="FF0000"/>
-                                <w:sz w:val="19"/>
-                                <w:szCs w:val="19"/>
-                              </w:rPr>
-                              <w:t xml:space="preserve"> </w:t>
-                            </w:r>
-                            <w:proofErr w:type="spellStart"/>
-                            <w:r>
-                              <w:rPr>
-                                <w:rFonts w:ascii="Consolas" w:hAnsi="Consolas" w:cs="Consolas"/>
-                                <w:color w:val="FF0000"/>
-                                <w:sz w:val="19"/>
-                                <w:szCs w:val="19"/>
-                              </w:rPr>
-                              <w:t>Margin</w:t>
-                            </w:r>
-                            <w:proofErr w:type="spellEnd"/>
-                            <w:r>
-                              <w:rPr>
-                                <w:rFonts w:ascii="Consolas" w:hAnsi="Consolas" w:cs="Consolas"/>
-                                <w:color w:val="0000FF"/>
-                                <w:sz w:val="19"/>
-                                <w:szCs w:val="19"/>
-                              </w:rPr>
-                              <w:t>="1, 10, 0, 100"</w:t>
-                            </w:r>
-                            <w:r>
-                              <w:rPr>
-                                <w:rFonts w:ascii="Consolas" w:hAnsi="Consolas" w:cs="Consolas"/>
-                                <w:color w:val="FF0000"/>
-                                <w:sz w:val="19"/>
-                                <w:szCs w:val="19"/>
-                              </w:rPr>
-                              <w:t xml:space="preserve"> </w:t>
-                            </w:r>
-                            <w:proofErr w:type="spellStart"/>
-                            <w:r>
-                              <w:rPr>
-                                <w:rFonts w:ascii="Consolas" w:hAnsi="Consolas" w:cs="Consolas"/>
-                                <w:color w:val="FF0000"/>
-                                <w:sz w:val="19"/>
-                                <w:szCs w:val="19"/>
-                              </w:rPr>
-                              <w:t>Foreground</w:t>
-                            </w:r>
-                            <w:proofErr w:type="spellEnd"/>
+                              <w:t xml:space="preserve"> Foreground</w:t>
+                            </w:r>
                             <w:r>
                               <w:rPr>
                                 <w:rFonts w:ascii="Consolas" w:hAnsi="Consolas" w:cs="Consolas"/>
@@ -702,6 +639,7 @@
       <w:r>
         <w:rPr>
           <w:noProof/>
+          <w:lang w:eastAsia="fr-CH"/>
         </w:rPr>
         <mc:AlternateContent>
           <mc:Choice Requires="wps">
@@ -758,8 +696,6 @@
                       <wps:txbx>
                         <w:txbxContent>
                           <w:p>
-                            <w:proofErr w:type="spellStart"/>
-                            <w:proofErr w:type="gramStart"/>
                             <w:r>
                               <w:rPr>
                                 <w:rFonts w:ascii="Consolas" w:hAnsi="Consolas" w:cs="Consolas"/>
@@ -767,9 +703,17 @@
                                 <w:sz w:val="19"/>
                                 <w:szCs w:val="19"/>
                               </w:rPr>
-                              <w:t>PropertyChanged</w:t>
-                            </w:r>
-                            <w:proofErr w:type="spellEnd"/>
+                              <w:t>PropertyChanged?.Invoke(</w:t>
+                            </w:r>
+                            <w:r>
+                              <w:rPr>
+                                <w:rFonts w:ascii="Consolas" w:hAnsi="Consolas" w:cs="Consolas"/>
+                                <w:color w:val="0000FF"/>
+                                <w:sz w:val="19"/>
+                                <w:szCs w:val="19"/>
+                              </w:rPr>
+                              <w:t>this</w:t>
+                            </w:r>
                             <w:r>
                               <w:rPr>
                                 <w:rFonts w:ascii="Consolas" w:hAnsi="Consolas" w:cs="Consolas"/>
@@ -777,10 +721,17 @@
                                 <w:sz w:val="19"/>
                                 <w:szCs w:val="19"/>
                               </w:rPr>
-                              <w:t>?.</w:t>
-                            </w:r>
-                            <w:proofErr w:type="spellStart"/>
-                            <w:proofErr w:type="gramEnd"/>
+                              <w:t xml:space="preserve">, </w:t>
+                            </w:r>
+                            <w:r>
+                              <w:rPr>
+                                <w:rFonts w:ascii="Consolas" w:hAnsi="Consolas" w:cs="Consolas"/>
+                                <w:color w:val="0000FF"/>
+                                <w:sz w:val="19"/>
+                                <w:szCs w:val="19"/>
+                              </w:rPr>
+                              <w:t>new</w:t>
+                            </w:r>
                             <w:r>
                               <w:rPr>
                                 <w:rFonts w:ascii="Consolas" w:hAnsi="Consolas" w:cs="Consolas"/>
@@ -788,9 +739,17 @@
                                 <w:sz w:val="19"/>
                                 <w:szCs w:val="19"/>
                               </w:rPr>
-                              <w:t>Invoke</w:t>
-                            </w:r>
-                            <w:proofErr w:type="spellEnd"/>
+                              <w:t xml:space="preserve"> </w:t>
+                            </w:r>
+                            <w:r>
+                              <w:rPr>
+                                <w:rFonts w:ascii="Consolas" w:hAnsi="Consolas" w:cs="Consolas"/>
+                                <w:color w:val="2B91AF"/>
+                                <w:sz w:val="19"/>
+                                <w:szCs w:val="19"/>
+                              </w:rPr>
+                              <w:t>PropertyChangedEventArgs</w:t>
+                            </w:r>
                             <w:r>
                               <w:rPr>
                                 <w:rFonts w:ascii="Consolas" w:hAnsi="Consolas" w:cs="Consolas"/>
@@ -798,85 +757,7 @@
                                 <w:sz w:val="19"/>
                                 <w:szCs w:val="19"/>
                               </w:rPr>
-                              <w:t>(</w:t>
-                            </w:r>
-                            <w:proofErr w:type="spellStart"/>
-                            <w:r>
-                              <w:rPr>
-                                <w:rFonts w:ascii="Consolas" w:hAnsi="Consolas" w:cs="Consolas"/>
-                                <w:color w:val="0000FF"/>
-                                <w:sz w:val="19"/>
-                                <w:szCs w:val="19"/>
-                              </w:rPr>
-                              <w:t>this</w:t>
-                            </w:r>
-                            <w:proofErr w:type="spellEnd"/>
-                            <w:r>
-                              <w:rPr>
-                                <w:rFonts w:ascii="Consolas" w:hAnsi="Consolas" w:cs="Consolas"/>
-                                <w:color w:val="000000"/>
-                                <w:sz w:val="19"/>
-                                <w:szCs w:val="19"/>
-                              </w:rPr>
-                              <w:t xml:space="preserve">, </w:t>
-                            </w:r>
-                            <w:r>
-                              <w:rPr>
-                                <w:rFonts w:ascii="Consolas" w:hAnsi="Consolas" w:cs="Consolas"/>
-                                <w:color w:val="0000FF"/>
-                                <w:sz w:val="19"/>
-                                <w:szCs w:val="19"/>
-                              </w:rPr>
-                              <w:t>new</w:t>
-                            </w:r>
-                            <w:r>
-                              <w:rPr>
-                                <w:rFonts w:ascii="Consolas" w:hAnsi="Consolas" w:cs="Consolas"/>
-                                <w:color w:val="000000"/>
-                                <w:sz w:val="19"/>
-                                <w:szCs w:val="19"/>
-                              </w:rPr>
-                              <w:t xml:space="preserve"> </w:t>
-                            </w:r>
-                            <w:proofErr w:type="spellStart"/>
-                            <w:r>
-                              <w:rPr>
-                                <w:rFonts w:ascii="Consolas" w:hAnsi="Consolas" w:cs="Consolas"/>
-                                <w:color w:val="2B91AF"/>
-                                <w:sz w:val="19"/>
-                                <w:szCs w:val="19"/>
-                              </w:rPr>
-                              <w:t>PropertyChangedEventArgs</w:t>
-                            </w:r>
-                            <w:proofErr w:type="spellEnd"/>
-                            <w:r>
-                              <w:rPr>
-                                <w:rFonts w:ascii="Consolas" w:hAnsi="Consolas" w:cs="Consolas"/>
-                                <w:color w:val="000000"/>
-                                <w:sz w:val="19"/>
-                                <w:szCs w:val="19"/>
-                              </w:rPr>
-                              <w:t>(</w:t>
-                            </w:r>
-                            <w:proofErr w:type="spellStart"/>
-                            <w:r>
-                              <w:rPr>
-                                <w:rFonts w:ascii="Consolas" w:hAnsi="Consolas" w:cs="Consolas"/>
-                                <w:color w:val="000000"/>
-                                <w:sz w:val="19"/>
-                                <w:szCs w:val="19"/>
-                              </w:rPr>
-                              <w:t>propertyName</w:t>
-                            </w:r>
-                            <w:proofErr w:type="spellEnd"/>
-                            <w:r>
-                              <w:rPr>
-                                <w:rFonts w:ascii="Consolas" w:hAnsi="Consolas" w:cs="Consolas"/>
-                                <w:color w:val="000000"/>
-                                <w:sz w:val="19"/>
-                                <w:szCs w:val="19"/>
-                              </w:rPr>
-                              <w:t>));</w:t>
+                              <w:t>(propertyName));</w:t>
                             </w:r>
                           </w:p>
                         </w:txbxContent>
@@ -1039,7 +920,21 @@
     <w:p>
       <w:r>
         <w:lastRenderedPageBreak/>
-        <w:t xml:space="preserve">Le plateau de jeu est décoré par de charmant et adorable GIF animé : </w:t>
+        <w:t>Le plateau de jeu est décoré par de charmant</w:t>
+      </w:r>
+      <w:r>
+        <w:t>s</w:t>
+      </w:r>
+      <w:r>
+        <w:t xml:space="preserve"> et adorable</w:t>
+      </w:r>
+      <w:r>
+        <w:t>s</w:t>
+      </w:r>
+      <w:bookmarkStart w:id="0" w:name="_GoBack"/>
+      <w:bookmarkEnd w:id="0"/>
+      <w:r>
+        <w:t xml:space="preserve"> GIF animé : </w:t>
       </w:r>
     </w:p>
     <w:p>
@@ -1049,7 +944,7 @@
       </w:pPr>
       <w:r>
         <w:pict>
-          <v:shape id="_x0000_i1033" type="#_x0000_t75" style="width:112.7pt;height:115.85pt">
+          <v:shape id="_x0000_i1026" type="#_x0000_t75" style="width:112.65pt;height:116.15pt">
             <v:imagedata r:id="rId6" o:title="source (1)"/>
             <o:lock v:ext="edit" cropping="t"/>
           </v:shape>
@@ -1064,24 +959,29 @@
       <w:r>
         <w:t xml:space="preserve">Figure </w:t>
       </w:r>
-      <w:fldSimple w:instr=" SEQ Figure \* ARABIC ">
-        <w:r>
-          <w:rPr>
-            <w:noProof/>
-          </w:rPr>
-          <w:t>2</w:t>
-        </w:r>
-      </w:fldSimple>
-      <w:r>
-        <w:t xml:space="preserve">: GIF de </w:t>
-      </w:r>
-      <w:proofErr w:type="spellStart"/>
-      <w:r>
-        <w:t>Pinkie</w:t>
-      </w:r>
-      <w:proofErr w:type="spellEnd"/>
-      <w:r>
-        <w:t xml:space="preserve"> Pie</w:t>
+      <w:r>
+        <w:fldChar w:fldCharType="begin"/>
+      </w:r>
+      <w:r>
+        <w:instrText xml:space="preserve"> SEQ Figure \* ARABIC </w:instrText>
+      </w:r>
+      <w:r>
+        <w:fldChar w:fldCharType="separate"/>
+      </w:r>
+      <w:r>
+        <w:rPr>
+          <w:noProof/>
+        </w:rPr>
+        <w:t>2</w:t>
+      </w:r>
+      <w:r>
+        <w:rPr>
+          <w:noProof/>
+        </w:rPr>
+        <w:fldChar w:fldCharType="end"/>
+      </w:r>
+      <w:r>
+        <w:t>: GIF de Pinkie Pie</w:t>
       </w:r>
     </w:p>
     <w:p>
@@ -1093,6 +993,7 @@
       <w:r>
         <w:rPr>
           <w:noProof/>
+          <w:lang w:eastAsia="fr-CH"/>
         </w:rPr>
         <mc:AlternateContent>
           <mc:Choice Requires="wps">
@@ -1141,7 +1042,6 @@
                       <wps:txbx>
                         <w:txbxContent>
                           <w:p>
-                            <w:proofErr w:type="spellStart"/>
                             <w:r>
                               <w:rPr>
                                 <w:rFonts w:ascii="Consolas" w:hAnsi="Consolas" w:cs="Consolas"/>
@@ -1169,7 +1069,6 @@
                               </w:rPr>
                               <w:t>gif</w:t>
                             </w:r>
-                            <w:proofErr w:type="spellEnd"/>
                             <w:r>
                               <w:rPr>
                                 <w:rFonts w:ascii="Consolas" w:hAnsi="Consolas" w:cs="Consolas"/>
@@ -1177,47 +1076,7 @@
                                 <w:sz w:val="19"/>
                                 <w:szCs w:val="19"/>
                               </w:rPr>
-                              <w:t>="https://github.com/</w:t>
-                            </w:r>
-                            <w:proofErr w:type="spellStart"/>
-                            <w:r>
-                              <w:rPr>
-                                <w:rFonts w:ascii="Consolas" w:hAnsi="Consolas" w:cs="Consolas"/>
-                                <w:color w:val="0000FF"/>
-                                <w:sz w:val="19"/>
-                                <w:szCs w:val="19"/>
-                              </w:rPr>
-                              <w:t>XamlAnimatedGif</w:t>
-                            </w:r>
-                            <w:proofErr w:type="spellEnd"/>
-                            <w:r>
-                              <w:rPr>
-                                <w:rFonts w:ascii="Consolas" w:hAnsi="Consolas" w:cs="Consolas"/>
-                                <w:color w:val="0000FF"/>
-                                <w:sz w:val="19"/>
-                                <w:szCs w:val="19"/>
-                              </w:rPr>
-                              <w:t>/</w:t>
-                            </w:r>
-                            <w:proofErr w:type="spellStart"/>
-                            <w:r>
-                              <w:rPr>
-                                <w:rFonts w:ascii="Consolas" w:hAnsi="Consolas" w:cs="Consolas"/>
-                                <w:color w:val="0000FF"/>
-                                <w:sz w:val="19"/>
-                                <w:szCs w:val="19"/>
-                              </w:rPr>
-                              <w:t>XamlAnimatedGif</w:t>
-                            </w:r>
-                            <w:proofErr w:type="spellEnd"/>
-                            <w:r>
-                              <w:rPr>
-                                <w:rFonts w:ascii="Consolas" w:hAnsi="Consolas" w:cs="Consolas"/>
-                                <w:color w:val="0000FF"/>
-                                <w:sz w:val="19"/>
-                                <w:szCs w:val="19"/>
-                              </w:rPr>
-                              <w:t>"</w:t>
+                              <w:t>="https://github.com/XamlAnimatedGif/XamlAnimatedGif"</w:t>
                             </w:r>
                           </w:p>
                         </w:txbxContent>
@@ -1338,6 +1197,7 @@
       <w:r>
         <w:rPr>
           <w:noProof/>
+          <w:lang w:eastAsia="fr-CH"/>
         </w:rPr>
         <mc:AlternateContent>
           <mc:Choice Requires="wps">
@@ -1411,10 +1271,44 @@
                                 <w:sz w:val="19"/>
                                 <w:szCs w:val="19"/>
                               </w:rPr>
+                              <w:t xml:space="preserve"> gif</w:t>
+                            </w:r>
+                            <w:r>
+                              <w:rPr>
+                                <w:rFonts w:ascii="Consolas" w:hAnsi="Consolas" w:cs="Consolas"/>
+                                <w:color w:val="0000FF"/>
+                                <w:sz w:val="19"/>
+                                <w:szCs w:val="19"/>
+                              </w:rPr>
+                              <w:t>:</w:t>
+                            </w:r>
+                            <w:r>
+                              <w:rPr>
+                                <w:rFonts w:ascii="Consolas" w:hAnsi="Consolas" w:cs="Consolas"/>
+                                <w:color w:val="FF0000"/>
+                                <w:sz w:val="19"/>
+                                <w:szCs w:val="19"/>
+                              </w:rPr>
+                              <w:t>AnimationBehavior.SourceUri</w:t>
+                            </w:r>
+                            <w:r>
+                              <w:rPr>
+                                <w:rFonts w:ascii="Consolas" w:hAnsi="Consolas" w:cs="Consolas"/>
+                                <w:color w:val="0000FF"/>
+                                <w:sz w:val="19"/>
+                                <w:szCs w:val="19"/>
+                              </w:rPr>
+                              <w:t>="/pinkiepie.gif"</w:t>
+                            </w:r>
+                            <w:r>
+                              <w:rPr>
+                                <w:rFonts w:ascii="Consolas" w:hAnsi="Consolas" w:cs="Consolas"/>
+                                <w:color w:val="000000"/>
+                                <w:sz w:val="19"/>
+                                <w:szCs w:val="19"/>
+                              </w:rPr>
                               <w:t xml:space="preserve"> </w:t>
                             </w:r>
-                            <w:proofErr w:type="spellStart"/>
-                            <w:proofErr w:type="gramStart"/>
                             <w:r>
                               <w:rPr>
                                 <w:rFonts w:ascii="Consolas" w:hAnsi="Consolas" w:cs="Consolas"/>
@@ -1422,7 +1316,7 @@
                                 <w:sz w:val="19"/>
                                 <w:szCs w:val="19"/>
                               </w:rPr>
-                              <w:t>gif</w:t>
+                              <w:t xml:space="preserve"> Margin</w:t>
                             </w:r>
                             <w:r>
                               <w:rPr>
@@ -1431,7 +1325,7 @@
                                 <w:sz w:val="19"/>
                                 <w:szCs w:val="19"/>
                               </w:rPr>
-                              <w:t>:</w:t>
+                              <w:t>="760, 0, 0,0"</w:t>
                             </w:r>
                             <w:r>
                               <w:rPr>
@@ -1440,10 +1334,8 @@
                                 <w:sz w:val="19"/>
                                 <w:szCs w:val="19"/>
                               </w:rPr>
-                              <w:t>AnimationBehavior.SourceUri</w:t>
-                            </w:r>
-                            <w:proofErr w:type="spellEnd"/>
-                            <w:proofErr w:type="gramEnd"/>
+                              <w:t xml:space="preserve"> Height</w:t>
+                            </w:r>
                             <w:r>
                               <w:rPr>
                                 <w:rFonts w:ascii="Consolas" w:hAnsi="Consolas" w:cs="Consolas"/>
@@ -1451,16 +1343,7 @@
                                 <w:sz w:val="19"/>
                                 <w:szCs w:val="19"/>
                               </w:rPr>
-                              <w:t>="/pinkiepie.gif"</w:t>
-                            </w:r>
-                            <w:r>
-                              <w:rPr>
-                                <w:rFonts w:ascii="Consolas" w:hAnsi="Consolas" w:cs="Consolas"/>
-                                <w:color w:val="000000"/>
-                                <w:sz w:val="19"/>
-                                <w:szCs w:val="19"/>
-                              </w:rPr>
-                              <w:t xml:space="preserve"> </w:t>
+                              <w:t>="265"</w:t>
                             </w:r>
                             <w:r>
                               <w:rPr>
@@ -1469,77 +1352,8 @@
                                 <w:sz w:val="19"/>
                                 <w:szCs w:val="19"/>
                               </w:rPr>
-                              <w:t xml:space="preserve"> </w:t>
-                            </w:r>
-                            <w:proofErr w:type="spellStart"/>
-                            <w:r>
-                              <w:rPr>
-                                <w:rFonts w:ascii="Consolas" w:hAnsi="Consolas" w:cs="Consolas"/>
-                                <w:color w:val="FF0000"/>
-                                <w:sz w:val="19"/>
-                                <w:szCs w:val="19"/>
-                              </w:rPr>
-                              <w:t>Margin</w:t>
-                            </w:r>
-                            <w:proofErr w:type="spellEnd"/>
-                            <w:r>
-                              <w:rPr>
-                                <w:rFonts w:ascii="Consolas" w:hAnsi="Consolas" w:cs="Consolas"/>
-                                <w:color w:val="0000FF"/>
-                                <w:sz w:val="19"/>
-                                <w:szCs w:val="19"/>
-                              </w:rPr>
-                              <w:t>="760, 0, 0,0"</w:t>
-                            </w:r>
-                            <w:r>
-                              <w:rPr>
-                                <w:rFonts w:ascii="Consolas" w:hAnsi="Consolas" w:cs="Consolas"/>
-                                <w:color w:val="FF0000"/>
-                                <w:sz w:val="19"/>
-                                <w:szCs w:val="19"/>
-                              </w:rPr>
-                              <w:t xml:space="preserve"> </w:t>
-                            </w:r>
-                            <w:proofErr w:type="spellStart"/>
-                            <w:r>
-                              <w:rPr>
-                                <w:rFonts w:ascii="Consolas" w:hAnsi="Consolas" w:cs="Consolas"/>
-                                <w:color w:val="FF0000"/>
-                                <w:sz w:val="19"/>
-                                <w:szCs w:val="19"/>
-                              </w:rPr>
-                              <w:t>Height</w:t>
-                            </w:r>
-                            <w:proofErr w:type="spellEnd"/>
-                            <w:r>
-                              <w:rPr>
-                                <w:rFonts w:ascii="Consolas" w:hAnsi="Consolas" w:cs="Consolas"/>
-                                <w:color w:val="0000FF"/>
-                                <w:sz w:val="19"/>
-                                <w:szCs w:val="19"/>
-                              </w:rPr>
-                              <w:t>="265"</w:t>
-                            </w:r>
-                            <w:r>
-                              <w:rPr>
-                                <w:rFonts w:ascii="Consolas" w:hAnsi="Consolas" w:cs="Consolas"/>
-                                <w:color w:val="FF0000"/>
-                                <w:sz w:val="19"/>
-                                <w:szCs w:val="19"/>
-                              </w:rPr>
-                              <w:t xml:space="preserve"> </w:t>
-                            </w:r>
-                            <w:proofErr w:type="spellStart"/>
-                            <w:r>
-                              <w:rPr>
-                                <w:rFonts w:ascii="Consolas" w:hAnsi="Consolas" w:cs="Consolas"/>
-                                <w:color w:val="FF0000"/>
-                                <w:sz w:val="19"/>
-                                <w:szCs w:val="19"/>
-                              </w:rPr>
-                              <w:t>Width</w:t>
-                            </w:r>
-                            <w:proofErr w:type="spellEnd"/>
+                              <w:t xml:space="preserve"> Width</w:t>
+                            </w:r>
                             <w:r>
                               <w:rPr>
                                 <w:rFonts w:ascii="Consolas" w:hAnsi="Consolas" w:cs="Consolas"/>
@@ -1749,10 +1563,7 @@
         <w:t xml:space="preserve">Pour l’affichage du GIF dans le corps d fichier XAML : </w:t>
       </w:r>
     </w:p>
-    <w:p>
-      <w:bookmarkStart w:id="0" w:name="_GoBack"/>
-      <w:bookmarkEnd w:id="0"/>
-    </w:p>
+    <w:p/>
     <w:sectPr>
       <w:pgSz w:w="11906" w:h="16838"/>
       <w:pgMar w:top="1417" w:right="1417" w:bottom="1417" w:left="1417" w:header="708" w:footer="708" w:gutter="0"/>
@@ -2006,6 +1817,7 @@
     <w:lsdException w:name="HTML Sample" w:semiHidden="1" w:unhideWhenUsed="1"/>
     <w:lsdException w:name="HTML Typewriter" w:semiHidden="1" w:unhideWhenUsed="1"/>
     <w:lsdException w:name="HTML Variable" w:semiHidden="1" w:unhideWhenUsed="1"/>
+    <w:lsdException w:name="Normal Table" w:semiHidden="1" w:unhideWhenUsed="1"/>
     <w:lsdException w:name="annotation subject" w:semiHidden="1" w:unhideWhenUsed="1"/>
     <w:lsdException w:name="No List" w:semiHidden="1" w:unhideWhenUsed="1"/>
     <w:lsdException w:name="Outline List 1" w:semiHidden="1" w:unhideWhenUsed="1"/>
@@ -2052,8 +1864,10 @@
     <w:lsdException w:name="Table Subtle 2" w:semiHidden="1" w:unhideWhenUsed="1"/>
     <w:lsdException w:name="Table Web 1" w:semiHidden="1" w:unhideWhenUsed="1"/>
     <w:lsdException w:name="Table Web 2" w:semiHidden="1" w:unhideWhenUsed="1"/>
+    <w:lsdException w:name="Table Web 3" w:semiHidden="1" w:unhideWhenUsed="1"/>
     <w:lsdException w:name="Balloon Text" w:semiHidden="1" w:unhideWhenUsed="1"/>
     <w:lsdException w:name="Table Grid" w:uiPriority="39"/>
+    <w:lsdException w:name="Table Theme" w:semiHidden="1" w:unhideWhenUsed="1"/>
     <w:lsdException w:name="Placeholder Text" w:semiHidden="1"/>
     <w:lsdException w:name="No Spacing" w:uiPriority="1" w:qFormat="1"/>
     <w:lsdException w:name="Light Shading" w:uiPriority="60"/>

</xml_diff>